<commit_message>
YFR-26 Mise a jour de diagramme de class
</commit_message>
<xml_diff>
--- a/documents_projet/cahier_charge_Fil_Rouge.docx
+++ b/documents_projet/cahier_charge_Fil_Rouge.docx
@@ -71,8 +71,13 @@
         </w:numPr>
       </w:pPr>
       <w:r>
-        <w:t>D'autres consultent des cours en format PDF et des exercices corrigés sur des plateformes comme Alloschool</w:t>
-      </w:r>
+        <w:t xml:space="preserve">D'autres consultent des cours en format PDF et des exercices corrigés sur des plateformes comme </w:t>
+      </w:r>
+      <w:proofErr w:type="spellStart"/>
+      <w:r>
+        <w:t>Alloschool</w:t>
+      </w:r>
+      <w:proofErr w:type="spellEnd"/>
     </w:p>
     <w:p>
       <w:pPr>
@@ -298,8 +303,13 @@
         </w:numPr>
       </w:pPr>
       <w:r>
-        <w:t>Consultation des cours vidéo</w:t>
-      </w:r>
+        <w:t xml:space="preserve">Consultation des cours </w:t>
+      </w:r>
+      <w:proofErr w:type="spellStart"/>
+      <w:r>
+        <w:t>pdf</w:t>
+      </w:r>
+      <w:proofErr w:type="spellEnd"/>
     </w:p>
     <w:p>
       <w:pPr>
@@ -508,8 +518,13 @@
         </w:numPr>
       </w:pPr>
       <w:r>
-        <w:t>Formats de contenu supportés:</w:t>
-      </w:r>
+        <w:t xml:space="preserve">Formats de contenu </w:t>
+      </w:r>
+      <w:proofErr w:type="gramStart"/>
+      <w:r>
+        <w:t>supportés:</w:t>
+      </w:r>
+      <w:proofErr w:type="gramEnd"/>
     </w:p>
     <w:p>
       <w:pPr>
@@ -519,7 +534,15 @@
         </w:numPr>
       </w:pPr>
       <w:r>
-        <w:t>Vidéos (VideoCour)</w:t>
+        <w:t>Vidéos (</w:t>
+      </w:r>
+      <w:proofErr w:type="spellStart"/>
+      <w:r>
+        <w:t>VideoCour</w:t>
+      </w:r>
+      <w:proofErr w:type="spellEnd"/>
+      <w:r>
+        <w:t>)</w:t>
       </w:r>
     </w:p>
     <w:p>
@@ -530,7 +553,15 @@
         </w:numPr>
       </w:pPr>
       <w:r>
-        <w:t>Documents texte (TextCour)</w:t>
+        <w:t>Documents texte (</w:t>
+      </w:r>
+      <w:proofErr w:type="spellStart"/>
+      <w:r>
+        <w:t>TextCour</w:t>
+      </w:r>
+      <w:proofErr w:type="spellEnd"/>
+      <w:r>
+        <w:t>)</w:t>
       </w:r>
     </w:p>
     <w:p>
@@ -541,7 +572,15 @@
         </w:numPr>
       </w:pPr>
       <w:r>
-        <w:t>Exercices interactifs (ExerciceCour)</w:t>
+        <w:t>Exercices interactifs (</w:t>
+      </w:r>
+      <w:proofErr w:type="spellStart"/>
+      <w:r>
+        <w:t>ExerciceCour</w:t>
+      </w:r>
+      <w:proofErr w:type="spellEnd"/>
+      <w:r>
+        <w:t>)</w:t>
       </w:r>
     </w:p>
     <w:p>
@@ -552,7 +591,15 @@
         </w:numPr>
       </w:pPr>
       <w:r>
-        <w:t>Quiz (QuizCour)</w:t>
+        <w:t>Quiz (</w:t>
+      </w:r>
+      <w:proofErr w:type="spellStart"/>
+      <w:r>
+        <w:t>QuizCour</w:t>
+      </w:r>
+      <w:proofErr w:type="spellEnd"/>
+      <w:r>
+        <w:t>)</w:t>
       </w:r>
     </w:p>
     <w:p>
@@ -802,8 +849,13 @@
     </w:p>
     <w:p>
       <w:r>
-        <w:t>Le système s'organise autour des entités principales suivantes:</w:t>
-      </w:r>
+        <w:t xml:space="preserve">Le système s'organise autour des entités principales </w:t>
+      </w:r>
+      <w:proofErr w:type="gramStart"/>
+      <w:r>
+        <w:t>suivantes:</w:t>
+      </w:r>
+      <w:proofErr w:type="gramEnd"/>
     </w:p>
     <w:p>
       <w:pPr>
@@ -812,6 +864,7 @@
           <w:numId w:val="11"/>
         </w:numPr>
       </w:pPr>
+      <w:proofErr w:type="gramStart"/>
       <w:r>
         <w:rPr>
           <w:b/>
@@ -820,7 +873,11 @@
         <w:t>Utilisateur</w:t>
       </w:r>
       <w:r>
-        <w:t>: Classe de base pour tous les utilisateurs</w:t>
+        <w:t>:</w:t>
+      </w:r>
+      <w:proofErr w:type="gramEnd"/>
+      <w:r>
+        <w:t xml:space="preserve"> Classe de base pour tous les utilisateurs</w:t>
       </w:r>
     </w:p>
     <w:p>
@@ -831,7 +888,15 @@
         </w:numPr>
       </w:pPr>
       <w:r>
-        <w:t>Sous-classes: Admin, Étudiant</w:t>
+        <w:t>Sous-</w:t>
+      </w:r>
+      <w:proofErr w:type="gramStart"/>
+      <w:r>
+        <w:t>classes:</w:t>
+      </w:r>
+      <w:proofErr w:type="gramEnd"/>
+      <w:r>
+        <w:t xml:space="preserve"> Admin, Étudiant</w:t>
       </w:r>
     </w:p>
     <w:p>
@@ -841,8 +906,13 @@
           <w:numId w:val="11"/>
         </w:numPr>
       </w:pPr>
-      <w:r>
-        <w:t>Attributs: ID, nom, email, mot de passe, etc.</w:t>
+      <w:proofErr w:type="gramStart"/>
+      <w:r>
+        <w:t>Attributs:</w:t>
+      </w:r>
+      <w:proofErr w:type="gramEnd"/>
+      <w:r>
+        <w:t xml:space="preserve"> ID, nom, email, mot de passe, etc.</w:t>
       </w:r>
     </w:p>
     <w:p>
@@ -852,6 +922,7 @@
           <w:numId w:val="11"/>
         </w:numPr>
       </w:pPr>
+      <w:proofErr w:type="gramStart"/>
       <w:r>
         <w:rPr>
           <w:b/>
@@ -860,7 +931,11 @@
         <w:t>Étudiant</w:t>
       </w:r>
       <w:r>
-        <w:t>: Utilisateur apprenant</w:t>
+        <w:t>:</w:t>
+      </w:r>
+      <w:proofErr w:type="gramEnd"/>
+      <w:r>
+        <w:t xml:space="preserve"> Utilisateur apprenant</w:t>
       </w:r>
     </w:p>
     <w:p>
@@ -871,7 +946,15 @@
         </w:numPr>
       </w:pPr>
       <w:r>
-        <w:t>Attributs spécifiques: niveau d'étude</w:t>
+        <w:t xml:space="preserve">Attributs </w:t>
+      </w:r>
+      <w:proofErr w:type="gramStart"/>
+      <w:r>
+        <w:t>spécifiques:</w:t>
+      </w:r>
+      <w:proofErr w:type="gramEnd"/>
+      <w:r>
+        <w:t xml:space="preserve"> niveau d'étude</w:t>
       </w:r>
     </w:p>
     <w:p>
@@ -892,6 +975,7 @@
           <w:numId w:val="11"/>
         </w:numPr>
       </w:pPr>
+      <w:proofErr w:type="gramStart"/>
       <w:r>
         <w:rPr>
           <w:b/>
@@ -900,7 +984,11 @@
         <w:t>Admin</w:t>
       </w:r>
       <w:r>
-        <w:t>: Utilisateur administrateur</w:t>
+        <w:t>:</w:t>
+      </w:r>
+      <w:proofErr w:type="gramEnd"/>
+      <w:r>
+        <w:t xml:space="preserve"> Utilisateur administrateur</w:t>
       </w:r>
     </w:p>
     <w:p>
@@ -921,6 +1009,7 @@
           <w:numId w:val="11"/>
         </w:numPr>
       </w:pPr>
+      <w:proofErr w:type="gramStart"/>
       <w:r>
         <w:rPr>
           <w:b/>
@@ -929,7 +1018,11 @@
         <w:t>Cours</w:t>
       </w:r>
       <w:r>
-        <w:t>: Unité d'apprentissage principale</w:t>
+        <w:t>:</w:t>
+      </w:r>
+      <w:proofErr w:type="gramEnd"/>
+      <w:r>
+        <w:t xml:space="preserve"> Unité d'apprentissage principale</w:t>
       </w:r>
     </w:p>
     <w:p>
@@ -939,8 +1032,13 @@
           <w:numId w:val="11"/>
         </w:numPr>
       </w:pPr>
-      <w:r>
-        <w:t>Attributs: ID, titre, description, niveau, etc.</w:t>
+      <w:proofErr w:type="gramStart"/>
+      <w:r>
+        <w:t>Attributs:</w:t>
+      </w:r>
+      <w:proofErr w:type="gramEnd"/>
+      <w:r>
+        <w:t xml:space="preserve"> ID, titre, description, niveau, etc.</w:t>
       </w:r>
     </w:p>
     <w:p>
@@ -962,7 +1060,31 @@
         </w:numPr>
       </w:pPr>
       <w:r>
-        <w:t>Types spécifiques: VideoCours, TextCours, etc.</w:t>
+        <w:t xml:space="preserve">Types </w:t>
+      </w:r>
+      <w:proofErr w:type="gramStart"/>
+      <w:r>
+        <w:t>spécifiques:</w:t>
+      </w:r>
+      <w:proofErr w:type="gramEnd"/>
+      <w:r>
+        <w:t xml:space="preserve"> </w:t>
+      </w:r>
+      <w:proofErr w:type="spellStart"/>
+      <w:r>
+        <w:t>VideoCours</w:t>
+      </w:r>
+      <w:proofErr w:type="spellEnd"/>
+      <w:r>
+        <w:t xml:space="preserve">, </w:t>
+      </w:r>
+      <w:proofErr w:type="spellStart"/>
+      <w:r>
+        <w:t>TextCours</w:t>
+      </w:r>
+      <w:proofErr w:type="spellEnd"/>
+      <w:r>
+        <w:t>, etc.</w:t>
       </w:r>
     </w:p>
     <w:p>
@@ -972,6 +1094,8 @@
           <w:numId w:val="11"/>
         </w:numPr>
       </w:pPr>
+      <w:proofErr w:type="spellStart"/>
+      <w:proofErr w:type="gramStart"/>
       <w:r>
         <w:rPr>
           <w:b/>
@@ -979,8 +1103,13 @@
         </w:rPr>
         <w:t>PartieCours</w:t>
       </w:r>
-      <w:r>
-        <w:t>: Sous-section d'un cours</w:t>
+      <w:proofErr w:type="spellEnd"/>
+      <w:r>
+        <w:t>:</w:t>
+      </w:r>
+      <w:proofErr w:type="gramEnd"/>
+      <w:r>
+        <w:t xml:space="preserve"> Sous-section d'un cours</w:t>
       </w:r>
     </w:p>
     <w:p>
@@ -990,8 +1119,13 @@
           <w:numId w:val="11"/>
         </w:numPr>
       </w:pPr>
-      <w:r>
-        <w:t>Attributs: ID, titre, ordre, etc.</w:t>
+      <w:proofErr w:type="gramStart"/>
+      <w:r>
+        <w:t>Attributs:</w:t>
+      </w:r>
+      <w:proofErr w:type="gramEnd"/>
+      <w:r>
+        <w:t xml:space="preserve"> ID, titre, ordre, etc.</w:t>
       </w:r>
     </w:p>
     <w:p>
@@ -1001,6 +1135,8 @@
           <w:numId w:val="11"/>
         </w:numPr>
       </w:pPr>
+      <w:proofErr w:type="spellStart"/>
+      <w:proofErr w:type="gramStart"/>
       <w:r>
         <w:rPr>
           <w:b/>
@@ -1008,8 +1144,13 @@
         </w:rPr>
         <w:t>ContenuCours</w:t>
       </w:r>
-      <w:r>
-        <w:t>: Contenu pédagogique</w:t>
+      <w:proofErr w:type="spellEnd"/>
+      <w:r>
+        <w:t>:</w:t>
+      </w:r>
+      <w:proofErr w:type="gramEnd"/>
+      <w:r>
+        <w:t xml:space="preserve"> Contenu pédagogique</w:t>
       </w:r>
     </w:p>
     <w:p>
@@ -1020,8 +1161,45 @@
         </w:numPr>
       </w:pPr>
       <w:r>
-        <w:t>Sous-types: VideoCour, TextCour, ExerciceCour, QuizCour</w:t>
-      </w:r>
+        <w:t>Sous-</w:t>
+      </w:r>
+      <w:proofErr w:type="gramStart"/>
+      <w:r>
+        <w:t>types:</w:t>
+      </w:r>
+      <w:proofErr w:type="gramEnd"/>
+      <w:r>
+        <w:t xml:space="preserve"> </w:t>
+      </w:r>
+      <w:proofErr w:type="spellStart"/>
+      <w:r>
+        <w:t>VideoCour</w:t>
+      </w:r>
+      <w:proofErr w:type="spellEnd"/>
+      <w:r>
+        <w:t xml:space="preserve">, </w:t>
+      </w:r>
+      <w:proofErr w:type="spellStart"/>
+      <w:r>
+        <w:t>TextCour</w:t>
+      </w:r>
+      <w:proofErr w:type="spellEnd"/>
+      <w:r>
+        <w:t xml:space="preserve">, </w:t>
+      </w:r>
+      <w:proofErr w:type="spellStart"/>
+      <w:r>
+        <w:t>ExerciceCour</w:t>
+      </w:r>
+      <w:proofErr w:type="spellEnd"/>
+      <w:r>
+        <w:t xml:space="preserve">, </w:t>
+      </w:r>
+      <w:proofErr w:type="spellStart"/>
+      <w:r>
+        <w:t>QuizCour</w:t>
+      </w:r>
+      <w:proofErr w:type="spellEnd"/>
     </w:p>
     <w:p>
       <w:pPr>
@@ -1047,10 +1225,22 @@
           <w:b/>
           <w:bCs/>
         </w:rPr>
-        <w:t>Question/Quiz</w:t>
-      </w:r>
-      <w:r>
-        <w:t>: Système d'évaluation</w:t>
+        <w:t>Question/</w:t>
+      </w:r>
+      <w:proofErr w:type="gramStart"/>
+      <w:r>
+        <w:rPr>
+          <w:b/>
+          <w:bCs/>
+        </w:rPr>
+        <w:t>Quiz</w:t>
+      </w:r>
+      <w:r>
+        <w:t>:</w:t>
+      </w:r>
+      <w:proofErr w:type="gramEnd"/>
+      <w:r>
+        <w:t xml:space="preserve"> Système d'évaluation</w:t>
       </w:r>
     </w:p>
     <w:p>
@@ -1060,8 +1250,13 @@
           <w:numId w:val="11"/>
         </w:numPr>
       </w:pPr>
-      <w:r>
-        <w:t>Attributs: énoncé, options, réponse correcte, etc.</w:t>
+      <w:proofErr w:type="gramStart"/>
+      <w:r>
+        <w:t>Attributs:</w:t>
+      </w:r>
+      <w:proofErr w:type="gramEnd"/>
+      <w:r>
+        <w:t xml:space="preserve"> énoncé, options, réponse correcte, etc.</w:t>
       </w:r>
     </w:p>
     <w:p>
@@ -1156,6 +1351,7 @@
           <w:numId w:val="13"/>
         </w:numPr>
       </w:pPr>
+      <w:proofErr w:type="gramStart"/>
       <w:r>
         <w:rPr>
           <w:b/>
@@ -1163,8 +1359,17 @@
         </w:rPr>
         <w:t>Technologies:</w:t>
       </w:r>
-      <w:r>
-        <w:t xml:space="preserve"> HTML, CSS, JavaScript, Laravel, MySQL</w:t>
+      <w:proofErr w:type="gramEnd"/>
+      <w:r>
+        <w:t xml:space="preserve"> HTML, CSS, JavaScript, </w:t>
+      </w:r>
+      <w:proofErr w:type="spellStart"/>
+      <w:r>
+        <w:t>Laravel</w:t>
+      </w:r>
+      <w:proofErr w:type="spellEnd"/>
+      <w:r>
+        <w:t>, MySQL</w:t>
       </w:r>
     </w:p>
     <w:p>
@@ -1174,6 +1379,7 @@
           <w:numId w:val="13"/>
         </w:numPr>
       </w:pPr>
+      <w:proofErr w:type="gramStart"/>
       <w:r>
         <w:rPr>
           <w:b/>
@@ -1181,6 +1387,7 @@
         </w:rPr>
         <w:t>Modèle:</w:t>
       </w:r>
+      <w:proofErr w:type="gramEnd"/>
       <w:r>
         <w:t xml:space="preserve"> Architecture MVC</w:t>
       </w:r>
@@ -1192,6 +1399,7 @@
           <w:numId w:val="13"/>
         </w:numPr>
       </w:pPr>
+      <w:proofErr w:type="gramStart"/>
       <w:r>
         <w:rPr>
           <w:b/>
@@ -1199,6 +1407,7 @@
         </w:rPr>
         <w:t>Outils:</w:t>
       </w:r>
+      <w:proofErr w:type="gramEnd"/>
       <w:r>
         <w:t xml:space="preserve"> Visual Studio Code, GitHub, MySQL Workbench</w:t>
       </w:r>
@@ -1248,7 +1457,15 @@
         </w:numPr>
       </w:pPr>
       <w:r>
-        <w:t>Maquette interactive réalisée avec Figma pour visualiser l'interface utilisateur.</w:t>
+        <w:t xml:space="preserve">Maquette interactive réalisée avec </w:t>
+      </w:r>
+      <w:proofErr w:type="spellStart"/>
+      <w:r>
+        <w:t>Figma</w:t>
+      </w:r>
+      <w:proofErr w:type="spellEnd"/>
+      <w:r>
+        <w:t xml:space="preserve"> pour visualiser l'interface utilisateur.</w:t>
       </w:r>
     </w:p>
     <w:p>
@@ -4421,6 +4638,7 @@
   <w:style w:type="character" w:default="1" w:styleId="Policepardfaut">
     <w:name w:val="Default Paragraph Font"/>
     <w:uiPriority w:val="1"/>
+    <w:semiHidden/>
     <w:unhideWhenUsed/>
   </w:style>
   <w:style w:type="table" w:default="1" w:styleId="TableauNormal">

</xml_diff>